<commit_message>
Added latest version of the manuals
</commit_message>
<xml_diff>
--- a/Handleiding/Aanpassingen maken.docx
+++ b/Handleiding/Aanpassingen maken.docx
@@ -162,6 +162,65 @@
         <w:jc w:val="both"/>
       </w:pPr>
       <w:r>
+        <w:rPr>
+          <w:noProof/>
+          <w:lang w:eastAsia="nl-BE"/>
+        </w:rPr>
+        <w:drawing>
+          <wp:anchor distT="0" distB="0" distL="114300" distR="114300" simplePos="0" relativeHeight="251660288" behindDoc="0" locked="0" layoutInCell="1" allowOverlap="1">
+            <wp:simplePos x="0" y="0"/>
+            <wp:positionH relativeFrom="margin">
+              <wp:posOffset>-78105</wp:posOffset>
+            </wp:positionH>
+            <wp:positionV relativeFrom="margin">
+              <wp:posOffset>3417570</wp:posOffset>
+            </wp:positionV>
+            <wp:extent cx="553085" cy="557530"/>
+            <wp:effectExtent l="19050" t="0" r="0" b="0"/>
+            <wp:wrapSquare wrapText="bothSides"/>
+            <wp:docPr id="10" name="Afbeelding 3" descr="C:\Users\fe\Desktop\warning-triangular-signal_318-30570.jpg"/>
+            <wp:cNvGraphicFramePr>
+              <a:graphicFrameLocks xmlns:a="http://schemas.openxmlformats.org/drawingml/2006/main" noChangeAspect="1"/>
+            </wp:cNvGraphicFramePr>
+            <a:graphic xmlns:a="http://schemas.openxmlformats.org/drawingml/2006/main">
+              <a:graphicData uri="http://schemas.openxmlformats.org/drawingml/2006/picture">
+                <pic:pic xmlns:pic="http://schemas.openxmlformats.org/drawingml/2006/picture">
+                  <pic:nvPicPr>
+                    <pic:cNvPr id="0" name="Picture 3" descr="C:\Users\fe\Desktop\warning-triangular-signal_318-30570.jpg"/>
+                    <pic:cNvPicPr>
+                      <a:picLocks noChangeAspect="1" noChangeArrowheads="1"/>
+                    </pic:cNvPicPr>
+                  </pic:nvPicPr>
+                  <pic:blipFill>
+                    <a:blip r:embed="rId9" cstate="print"/>
+                    <a:srcRect/>
+                    <a:stretch>
+                      <a:fillRect/>
+                    </a:stretch>
+                  </pic:blipFill>
+                  <pic:spPr bwMode="auto">
+                    <a:xfrm>
+                      <a:off x="0" y="0"/>
+                      <a:ext cx="553085" cy="557530"/>
+                    </a:xfrm>
+                    <a:prstGeom prst="rect">
+                      <a:avLst/>
+                    </a:prstGeom>
+                    <a:noFill/>
+                    <a:ln w="9525">
+                      <a:noFill/>
+                      <a:miter lim="800000"/>
+                      <a:headEnd/>
+                      <a:tailEnd/>
+                    </a:ln>
+                  </pic:spPr>
+                </pic:pic>
+              </a:graphicData>
+            </a:graphic>
+          </wp:anchor>
+        </w:drawing>
+      </w:r>
+      <w:r>
         <w:t>Alvorens de gemaakte aanpassingen te testen</w:t>
       </w:r>
       <w:r>
@@ -172,6 +231,29 @@
       </w:r>
       <w:r>
         <w:t>volgende dingen gebeuren:</w:t>
+      </w:r>
+    </w:p>
+    <w:p>
+      <w:pPr>
+        <w:jc w:val="both"/>
+      </w:pPr>
+      <w:r>
+        <w:t xml:space="preserve">Zorg er steeds voor dat je de meeste recente versie van de code hebt voor je aanpassingen maakt! Doe eerst </w:t>
+      </w:r>
+      <w:r>
+        <w:rPr>
+          <w:rFonts w:ascii="Consolas" w:hAnsi="Consolas" w:cs="Consolas"/>
+          <w:sz w:val="19"/>
+          <w:szCs w:val="19"/>
+          <w:highlight w:val="white"/>
+        </w:rPr>
+        <w:t>git pull</w:t>
+      </w:r>
+      <w:r>
+        <w:t xml:space="preserve"> om eventuele wijzigingen op te halen.</w:t>
+      </w:r>
+      <w:r>
+        <w:t xml:space="preserve"> Vergeet nadien ook niet te comitten en te pushen.</w:t>
       </w:r>
     </w:p>
     <w:p>
@@ -292,7 +374,7 @@
                     </pic:cNvPicPr>
                   </pic:nvPicPr>
                   <pic:blipFill>
-                    <a:blip r:embed="rId9" cstate="print"/>
+                    <a:blip r:embed="rId10" cstate="print"/>
                     <a:srcRect/>
                     <a:stretch>
                       <a:fillRect/>
@@ -366,7 +448,21 @@
         <w:t>Release</w:t>
       </w:r>
       <w:r>
-        <w:t xml:space="preserve"> (zie ‘Update publishen.pdf’). Rechts kan je een toestel kiezen om op te testen. Dit kan een fysiek toestel zijn of een emulator. De andere twee instellingen (</w:t>
+        <w:t xml:space="preserve"> (zie ‘Update </w:t>
+      </w:r>
+      <w:proofErr w:type="spellStart"/>
+      <w:r>
+        <w:t>publishen.pdf</w:t>
+      </w:r>
+      <w:proofErr w:type="spellEnd"/>
+      <w:r>
+        <w:t>’).</w:t>
+      </w:r>
+      <w:r>
+        <w:t xml:space="preserve"> Selecteer welke jij nodig hebt.</w:t>
+      </w:r>
+      <w:r>
+        <w:t xml:space="preserve"> Rechts kan je een toestel kiezen om op te testen. Dit kan een fysiek toestel zijn of een emulator. De andere twee instellingen (</w:t>
       </w:r>
       <w:r>
         <w:rPr>
@@ -402,7 +498,11 @@
         <w:jc w:val="both"/>
       </w:pPr>
       <w:r>
-        <w:t>Wanneer er een error komt bij het rebuilden in verband met ProGuard (bestand niet gevonden bijvoorbeeld) of dat de toegang geweigerd is naar een bepaalde folder, moet je een symbolische link maken. ProGuard heeft namelijk een bug dat het niet altijd werkt wanneer er een spatie in de naam van het pad zit (zoals C:\Program Files\...). De oplossing is om een symbolische link (of symlink) te maken naar de folder met de Android SDK en ervoor te zorgen dat deze symlink geen spaties bevat. Open de Opdrachtprompt als admin (</w:t>
+        <w:t xml:space="preserve">Wanneer er een error komt bij het rebuilden in verband met ProGuard (bestand niet gevonden bijvoorbeeld) of dat de toegang geweigerd is naar een bepaalde folder, moet je een symbolische link maken. ProGuard heeft namelijk een bug dat het niet altijd werkt wanneer er een spatie in de naam van het pad zit (zoals C:\Program Files\...). De oplossing is om een symbolische link (of symlink) te maken naar de folder met de Android SDK en ervoor te zorgen dat deze symlink geen </w:t>
+      </w:r>
+      <w:r>
+        <w:lastRenderedPageBreak/>
+        <w:t>spaties bevat. Open de Opdrachtprompt als admin (</w:t>
       </w:r>
       <w:r>
         <w:rPr>
@@ -441,7 +541,6 @@
         <w:jc w:val="both"/>
       </w:pPr>
       <w:r>
-        <w:lastRenderedPageBreak/>
         <w:t xml:space="preserve">Het pad tussen aanhalingstekens is </w:t>
       </w:r>
       <w:r>
@@ -453,7 +552,7 @@
       <w:r>
         <w:t xml:space="preserve">Meer info vind je </w:t>
       </w:r>
-      <w:hyperlink r:id="rId10" w:history="1">
+      <w:hyperlink r:id="rId11" w:history="1">
         <w:r>
           <w:rPr>
             <w:rStyle w:val="Hyperlink"/>
@@ -524,7 +623,13 @@
         <w:jc w:val="both"/>
       </w:pPr>
       <w:r>
-        <w:t xml:space="preserve">Open ‘TotemApp.sln’ met Xamarin Studio. </w:t>
+        <w:t>Open ‘TotemApp.sln’ met Xamarin Studio</w:t>
+      </w:r>
+      <w:r>
+        <w:t xml:space="preserve"> (op de Mac Mini van Scouts en Gidsen Vlaanderen staat dit bij recente projecten in Xamarin Studio)</w:t>
+      </w:r>
+      <w:r>
+        <w:t xml:space="preserve">. </w:t>
       </w:r>
       <w:r>
         <w:t xml:space="preserve">Begin voor de zekerheid met het project te cleanen en te rebuilden. Klik met de rechtermuisknop op TotemAppIos en kies </w:t>
@@ -542,14 +647,22 @@
         <w:t xml:space="preserve"> TotemAppIos</w:t>
       </w:r>
       <w:r>
-        <w:t xml:space="preserve">. Wanneer dit gebeurd is, klik je nogmaals met de rechtermuisknop op TotemAndroid en kies </w:t>
-      </w:r>
+        <w:t xml:space="preserve">. Wanneer dit gebeurd is, klik je nogmaals met de rechtermuisknop op </w:t>
+      </w:r>
+      <w:r>
+        <w:t xml:space="preserve">TotemAppIos </w:t>
+      </w:r>
+      <w:r>
+        <w:t xml:space="preserve">en kies </w:t>
+      </w:r>
+      <w:proofErr w:type="spellStart"/>
       <w:r>
         <w:rPr>
           <w:i/>
         </w:rPr>
         <w:t>Rebuild</w:t>
       </w:r>
+      <w:proofErr w:type="spellEnd"/>
       <w:r>
         <w:rPr>
           <w:i/>
@@ -593,7 +706,7 @@
                     </pic:cNvPicPr>
                   </pic:nvPicPr>
                   <pic:blipFill>
-                    <a:blip r:embed="rId11" cstate="print"/>
+                    <a:blip r:embed="rId12" cstate="print"/>
                     <a:srcRect/>
                     <a:stretch>
                       <a:fillRect/>
@@ -667,7 +780,21 @@
         <w:t>Release</w:t>
       </w:r>
       <w:r>
-        <w:t xml:space="preserve"> (zie ‘Update publishen.pdf’). Rechts kan je een toestel kiezen om op te testen. Dit kan een fysiek toestel zijn of een emulator. Wanneer je </w:t>
+        <w:t xml:space="preserve"> (zie ‘Update </w:t>
+      </w:r>
+      <w:proofErr w:type="spellStart"/>
+      <w:r>
+        <w:t>publishen.pdf</w:t>
+      </w:r>
+      <w:proofErr w:type="spellEnd"/>
+      <w:r>
+        <w:t>’).</w:t>
+      </w:r>
+      <w:r>
+        <w:t xml:space="preserve"> Selecteer welke jij nodig hebt.</w:t>
+      </w:r>
+      <w:r>
+        <w:t xml:space="preserve"> Rechts kan je een toestel kiezen om op te testen. Dit kan een fysiek toestel zijn of een emulator. Wanneer je </w:t>
       </w:r>
       <w:r>
         <w:rPr>
@@ -779,7 +906,7 @@
       <w:r>
         <w:t xml:space="preserve"> (</w:t>
       </w:r>
-      <w:hyperlink r:id="rId12" w:history="1">
+      <w:hyperlink r:id="rId13" w:history="1">
         <w:r>
           <w:rPr>
             <w:rStyle w:val="Hyperlink"/>
@@ -855,7 +982,7 @@
       <w:r>
         <w:t xml:space="preserve"> of download een trial via </w:t>
       </w:r>
-      <w:hyperlink r:id="rId13" w:history="1">
+      <w:hyperlink r:id="rId14" w:history="1">
         <w:r>
           <w:rPr>
             <w:rStyle w:val="Hyperlink"/>
@@ -880,11 +1007,6 @@
       </w:r>
     </w:p>
     <w:p>
-      <w:r>
-        <w:br w:type="page"/>
-      </w:r>
-    </w:p>
-    <w:p>
       <w:pPr>
         <w:pStyle w:val="Lijstalinea"/>
         <w:numPr>
@@ -894,7 +1016,6 @@
         <w:jc w:val="both"/>
       </w:pPr>
       <w:r>
-        <w:lastRenderedPageBreak/>
         <w:t>Open een nieuwe MySQL-connectie</w:t>
       </w:r>
     </w:p>
@@ -930,7 +1051,7 @@
                     </pic:cNvPicPr>
                   </pic:nvPicPr>
                   <pic:blipFill>
-                    <a:blip r:embed="rId14" cstate="print"/>
+                    <a:blip r:embed="rId15" cstate="print"/>
                     <a:srcRect/>
                     <a:stretch>
                       <a:fillRect/>
@@ -1001,7 +1122,7 @@
                     </pic:cNvPicPr>
                   </pic:nvPicPr>
                   <pic:blipFill>
-                    <a:blip r:embed="rId15" cstate="print"/>
+                    <a:blip r:embed="rId16" cstate="print"/>
                     <a:srcRect/>
                     <a:stretch>
                       <a:fillRect/>
@@ -1070,28 +1191,10 @@
         <w:t>assword</w:t>
       </w:r>
       <w:r>
-        <w:t xml:space="preserve"> staan in ‘Logins.xlsx’</w:t>
-      </w:r>
-      <w:r>
-        <w:t xml:space="preserve"> (tabblad </w:t>
-      </w:r>
-      <w:r>
-        <w:rPr>
-          <w:i/>
-        </w:rPr>
-        <w:t>Datacenter</w:t>
-      </w:r>
-      <w:r>
-        <w:t>)</w:t>
-      </w:r>
-      <w:r>
-        <w:t xml:space="preserve"> op </w:t>
-      </w:r>
-      <w:r>
-        <w:t>\\MNEMOSYNE\Informatica\</w:t>
-      </w:r>
-      <w:r>
-        <w:t>.</w:t>
+        <w:t xml:space="preserve"> staan </w:t>
+      </w:r>
+      <w:r>
+        <w:t>bij de logins.</w:t>
       </w:r>
     </w:p>
     <w:p>
@@ -1130,7 +1233,7 @@
                     </pic:cNvPicPr>
                   </pic:nvPicPr>
                   <pic:blipFill>
-                    <a:blip r:embed="rId16" cstate="print"/>
+                    <a:blip r:embed="rId17" cstate="print"/>
                     <a:srcRect/>
                     <a:stretch>
                       <a:fillRect/>
@@ -1402,7 +1505,7 @@
                     </pic:cNvPicPr>
                   </pic:nvPicPr>
                   <pic:blipFill>
-                    <a:blip r:embed="rId17" cstate="print"/>
+                    <a:blip r:embed="rId18" cstate="print"/>
                     <a:srcRect/>
                     <a:stretch>
                       <a:fillRect/>
@@ -2369,7 +2472,7 @@
                     </pic:cNvPicPr>
                   </pic:nvPicPr>
                   <pic:blipFill>
-                    <a:blip r:embed="rId18" cstate="print"/>
+                    <a:blip r:embed="rId19" cstate="print"/>
                     <a:srcRect/>
                     <a:stretch>
                       <a:fillRect/>
@@ -2471,7 +2574,7 @@
                     </pic:cNvPicPr>
                   </pic:nvPicPr>
                   <pic:blipFill>
-                    <a:blip r:embed="rId19" cstate="print"/>
+                    <a:blip r:embed="rId20" cstate="print"/>
                     <a:srcRect/>
                     <a:stretch>
                       <a:fillRect/>
@@ -3378,7 +3481,7 @@
       <w:r>
         <w:t xml:space="preserve"> (</w:t>
       </w:r>
-      <w:hyperlink r:id="rId20" w:history="1">
+      <w:hyperlink r:id="rId21" w:history="1">
         <w:r>
           <w:rPr>
             <w:rStyle w:val="Hyperlink"/>
@@ -3427,7 +3530,7 @@
                     </pic:cNvPicPr>
                   </pic:nvPicPr>
                   <pic:blipFill>
-                    <a:blip r:embed="rId21" cstate="print"/>
+                    <a:blip r:embed="rId22" cstate="print"/>
                     <a:srcRect/>
                     <a:stretch>
                       <a:fillRect/>
@@ -3806,7 +3909,7 @@
                     </pic:cNvPicPr>
                   </pic:nvPicPr>
                   <pic:blipFill>
-                    <a:blip r:embed="rId22" cstate="print"/>
+                    <a:blip r:embed="rId23" cstate="print"/>
                     <a:srcRect/>
                     <a:stretch>
                       <a:fillRect/>
@@ -3922,7 +4025,7 @@
                     </pic:cNvPicPr>
                   </pic:nvPicPr>
                   <pic:blipFill>
-                    <a:blip r:embed="rId23" cstate="print"/>
+                    <a:blip r:embed="rId9" cstate="print"/>
                     <a:srcRect/>
                     <a:stretch>
                       <a:fillRect/>
@@ -4220,7 +4323,21 @@
         <w:rPr>
           <w:rFonts w:cs="Courier New"/>
         </w:rPr>
-        <w:t>van de CustomFontTextView met id</w:t>
+        <w:t xml:space="preserve">van de </w:t>
+      </w:r>
+      <w:proofErr w:type="spellStart"/>
+      <w:r>
+        <w:rPr>
+          <w:rFonts w:cs="Courier New"/>
+        </w:rPr>
+        <w:t>CustomFontTextView</w:t>
+      </w:r>
+      <w:proofErr w:type="spellEnd"/>
+      <w:r>
+        <w:rPr>
+          <w:rFonts w:cs="Courier New"/>
+        </w:rPr>
+        <w:t xml:space="preserve"> met id</w:t>
       </w:r>
       <w:r>
         <w:rPr>
@@ -4661,6 +4778,19 @@
     </w:p>
     <w:p>
       <w:pPr>
+        <w:rPr>
+          <w:b/>
+        </w:rPr>
+      </w:pPr>
+      <w:r>
+        <w:rPr>
+          <w:b/>
+        </w:rPr>
+        <w:br w:type="page"/>
+      </w:r>
+    </w:p>
+    <w:p>
+      <w:pPr>
         <w:pStyle w:val="Lijstalinea"/>
         <w:numPr>
           <w:ilvl w:val="0"/>
@@ -4675,6 +4805,7 @@
         <w:rPr>
           <w:b/>
         </w:rPr>
+        <w:lastRenderedPageBreak/>
         <w:t>Afbeeldingen</w:t>
       </w:r>
     </w:p>
@@ -4688,14 +4819,92 @@
         </w:rPr>
       </w:pPr>
       <w:r>
-        <w:lastRenderedPageBreak/>
         <w:t xml:space="preserve">De kleur van het gras en de plaatsing van de </w:t>
       </w:r>
       <w:r>
         <w:t>afbeeldingen</w:t>
       </w:r>
       <w:r>
-        <w:t xml:space="preserve"> kunnen aangepast worden door TotemAppIos\SGV\TotemApp\Controllers\Main\MainViewController.xib te openen met de Xcode Interface Builder. De afbeelding</w:t>
+        <w:t xml:space="preserve"> kunnen aangepast worden door TotemAppIos\SGV\TotemApp\Controllers\Main\MainViewController.xib te openen met de </w:t>
+      </w:r>
+      <w:proofErr w:type="spellStart"/>
+      <w:r>
+        <w:t>Xcode</w:t>
+      </w:r>
+      <w:proofErr w:type="spellEnd"/>
+      <w:r>
+        <w:t xml:space="preserve"> Interface </w:t>
+      </w:r>
+      <w:proofErr w:type="spellStart"/>
+      <w:r>
+        <w:t>Builder</w:t>
+      </w:r>
+      <w:proofErr w:type="spellEnd"/>
+      <w:r>
+        <w:t xml:space="preserve"> (</w:t>
+      </w:r>
+      <w:r>
+        <w:rPr>
+          <w:i/>
+        </w:rPr>
+        <w:t xml:space="preserve">Rechtermuisknop &gt; Open </w:t>
+      </w:r>
+      <w:proofErr w:type="spellStart"/>
+      <w:r>
+        <w:rPr>
+          <w:i/>
+        </w:rPr>
+        <w:t>With</w:t>
+      </w:r>
+      <w:proofErr w:type="spellEnd"/>
+      <w:r>
+        <w:rPr>
+          <w:i/>
+        </w:rPr>
+        <w:t xml:space="preserve"> &gt; </w:t>
+      </w:r>
+      <w:proofErr w:type="spellStart"/>
+      <w:r>
+        <w:rPr>
+          <w:i/>
+        </w:rPr>
+        <w:t>Xcode</w:t>
+      </w:r>
+      <w:proofErr w:type="spellEnd"/>
+      <w:r>
+        <w:rPr>
+          <w:i/>
+        </w:rPr>
+        <w:t xml:space="preserve"> Interface </w:t>
+      </w:r>
+      <w:proofErr w:type="spellStart"/>
+      <w:r>
+        <w:rPr>
+          <w:i/>
+        </w:rPr>
+        <w:t>Builder</w:t>
+      </w:r>
+      <w:proofErr w:type="spellEnd"/>
+      <w:r>
+        <w:t>)</w:t>
+      </w:r>
+      <w:r>
+        <w:t>.</w:t>
+      </w:r>
+      <w:r>
+        <w:t xml:space="preserve"> Klik vervolgens op het gras en verander rechts de </w:t>
+      </w:r>
+      <w:r>
+        <w:rPr>
+          <w:i/>
+        </w:rPr>
+        <w:t>Background color</w:t>
+      </w:r>
+      <w:r>
+        <w:t xml:space="preserve"> om de kleur te veranderen.</w:t>
+      </w:r>
+      <w:r>
+        <w:t xml:space="preserve"> De afbeelding</w:t>
       </w:r>
       <w:r>
         <w:t>en</w:t>
@@ -4940,7 +5149,13 @@
         <w:t>ViewControllers</w:t>
       </w:r>
       <w:r>
-        <w:t xml:space="preserve"> staan in Totem</w:t>
+        <w:t xml:space="preserve"> staan</w:t>
+      </w:r>
+      <w:r>
+        <w:t xml:space="preserve"> hun gelijknamige mapjes in</w:t>
+      </w:r>
+      <w:r>
+        <w:t xml:space="preserve"> Totem</w:t>
       </w:r>
       <w:r>
         <w:t>AppIos</w:t>
@@ -4950,6 +5165,17 @@
       </w:r>
       <w:r>
         <w:t>Totemapp\Controllers</w:t>
+      </w:r>
+      <w:r>
+        <w:t xml:space="preserve"> (</w:t>
+      </w:r>
+      <w:proofErr w:type="spellStart"/>
+      <w:r>
+        <w:t>de.cs-bestanden</w:t>
+      </w:r>
+      <w:proofErr w:type="spellEnd"/>
+      <w:r>
+        <w:t>)</w:t>
       </w:r>
       <w:r>
         <w:t xml:space="preserve">. </w:t>
@@ -5317,6 +5543,12 @@
         <w:pStyle w:val="Lijstalinea"/>
         <w:ind w:left="709"/>
         <w:jc w:val="both"/>
+        <w:rPr>
+          <w:rFonts w:asciiTheme="majorHAnsi" w:eastAsiaTheme="majorEastAsia" w:hAnsiTheme="majorHAnsi" w:cstheme="majorBidi"/>
+          <w:b/>
+          <w:bCs/>
+          <w:color w:val="4F81BD" w:themeColor="accent1"/>
+        </w:rPr>
       </w:pPr>
       <w:r>
         <w:t>Om</w:t>
@@ -5324,6 +5556,7 @@
       <w:r>
         <w:t xml:space="preserve"> de header of de footer aan te passen moet de overeenkomstige </w:t>
       </w:r>
+      <w:proofErr w:type="spellStart"/>
       <w:r>
         <w:rPr>
           <w:rFonts w:ascii="Consolas" w:hAnsi="Consolas" w:cs="Consolas"/>
@@ -5334,27 +5567,36 @@
         </w:rPr>
         <w:t>string</w:t>
       </w:r>
-      <w:r>
-        <w:t xml:space="preserve"> in TotemAndroid\Resources\</w:t>
-      </w:r>
+      <w:proofErr w:type="spellEnd"/>
+      <w:r>
+        <w:t xml:space="preserve"> in </w:t>
+      </w:r>
+      <w:proofErr w:type="spellStart"/>
+      <w:r>
+        <w:t>TotemAndroid</w:t>
+      </w:r>
+      <w:proofErr w:type="spellEnd"/>
+      <w:r>
+        <w:t>\Resources\</w:t>
+      </w:r>
+      <w:proofErr w:type="spellStart"/>
       <w:r>
         <w:t>v</w:t>
       </w:r>
       <w:r>
-        <w:t>alues\Strings.xml worden veranderd.</w:t>
-      </w:r>
-    </w:p>
-    <w:p>
-      <w:pPr>
-        <w:rPr>
-          <w:rFonts w:asciiTheme="majorHAnsi" w:eastAsiaTheme="majorEastAsia" w:hAnsiTheme="majorHAnsi" w:cstheme="majorBidi"/>
-          <w:b/>
-          <w:bCs/>
-          <w:color w:val="4F81BD" w:themeColor="accent1"/>
-        </w:rPr>
-      </w:pPr>
-      <w:r>
-        <w:br w:type="page"/>
+        <w:t>alues</w:t>
+      </w:r>
+      <w:proofErr w:type="spellEnd"/>
+      <w:r>
+        <w:t>\</w:t>
+      </w:r>
+      <w:proofErr w:type="spellStart"/>
+      <w:r>
+        <w:t>Strings.xml</w:t>
+      </w:r>
+      <w:proofErr w:type="spellEnd"/>
+      <w:r>
+        <w:t xml:space="preserve"> worden veranderd.</w:t>
       </w:r>
     </w:p>
     <w:p>
@@ -5367,7 +5609,6 @@
         <w:ind w:left="993" w:hanging="709"/>
       </w:pPr>
       <w:r>
-        <w:lastRenderedPageBreak/>
         <w:t>iOS</w:t>
       </w:r>
     </w:p>
@@ -5946,7 +6187,11 @@
         <w:t xml:space="preserve"> in te vullen.  </w:t>
       </w:r>
       <w:r>
-        <w:t>De nieuwe logo’s moeten de naam ‘icon.png’ krijgen in alle mappen (verwijder of hernoem het oude logo). In de code moet verder niets aangepast worden.</w:t>
+        <w:t xml:space="preserve">De nieuwe logo’s moeten de naam ‘icon.png’ </w:t>
+      </w:r>
+      <w:r>
+        <w:lastRenderedPageBreak/>
+        <w:t>krijgen in alle mappen (verwijder of hernoem het oude logo). In de code moet verder niets aangepast worden.</w:t>
       </w:r>
       <w:r>
         <w:t xml:space="preserve"> </w:t>
@@ -6009,19 +6254,10 @@
         <w:t xml:space="preserve"> het logo ook aangepast worden.</w:t>
       </w:r>
       <w:r>
-        <w:t xml:space="preserve"> De login vind je in ‘Logins.xlsx’ (tabblad </w:t>
-      </w:r>
-      <w:r>
-        <w:rPr>
-          <w:i/>
-        </w:rPr>
-        <w:t>Extern</w:t>
-      </w:r>
-      <w:r>
-        <w:t xml:space="preserve">) op </w:t>
-      </w:r>
-      <w:r>
-        <w:t>\\MNEMOSYNE\Informatica\</w:t>
+        <w:t xml:space="preserve"> De login vind je </w:t>
+      </w:r>
+      <w:r>
+        <w:t>bij de logins</w:t>
       </w:r>
       <w:r>
         <w:t>.</w:t>
@@ -6152,7 +6388,6 @@
           <w:noProof/>
           <w:lang w:eastAsia="nl-BE"/>
         </w:rPr>
-        <w:lastRenderedPageBreak/>
         <w:drawing>
           <wp:inline distT="0" distB="0" distL="0" distR="0">
             <wp:extent cx="1733550" cy="2457450"/>
@@ -6283,29 +6518,35 @@
         <w:t xml:space="preserve"> het logo aangepast worden. </w:t>
       </w:r>
       <w:r>
-        <w:t xml:space="preserve">De login vind je in ‘Logins.xlsx’ (tabblad </w:t>
-      </w:r>
-      <w:r>
-        <w:rPr>
-          <w:i/>
-        </w:rPr>
-        <w:t>Extern</w:t>
-      </w:r>
-      <w:r>
-        <w:t xml:space="preserve">) op </w:t>
-      </w:r>
-      <w:hyperlink r:id="rId30" w:history="1">
-        <w:r>
-          <w:rPr>
-            <w:rStyle w:val="Hyperlink"/>
-          </w:rPr>
-          <w:t>\\MNEMOSYNE\Informatica\</w:t>
-        </w:r>
-      </w:hyperlink>
+        <w:t xml:space="preserve">De login vind je </w:t>
+      </w:r>
+      <w:r>
+        <w:t>bij de logins</w:t>
+      </w:r>
       <w:r>
         <w:t xml:space="preserve">. </w:t>
       </w:r>
       <w:r>
+        <w:t xml:space="preserve">Ga naar </w:t>
+      </w:r>
+      <w:r>
+        <w:rPr>
+          <w:i/>
+        </w:rPr>
+        <w:t xml:space="preserve">My </w:t>
+      </w:r>
+      <w:proofErr w:type="spellStart"/>
+      <w:r>
+        <w:rPr>
+          <w:i/>
+        </w:rPr>
+        <w:t>Apps</w:t>
+      </w:r>
+      <w:proofErr w:type="spellEnd"/>
+      <w:r>
+        <w:t xml:space="preserve"> en selecteer de Totemapp. </w:t>
+      </w:r>
+      <w:r>
         <w:t xml:space="preserve">Klik links onder </w:t>
       </w:r>
       <w:r>
@@ -6341,9 +6582,52 @@
       <w:r>
         <w:t>. Hier is een resolutie van 1024 x 1024 vereist.</w:t>
       </w:r>
+      <w:r>
+        <w:t xml:space="preserve"> Dit kan alleen bij </w:t>
+      </w:r>
+      <w:proofErr w:type="spellStart"/>
+      <w:r>
+        <w:t>builds</w:t>
+      </w:r>
+      <w:proofErr w:type="spellEnd"/>
+      <w:r>
+        <w:t xml:space="preserve"> die je gaat uploaden, niet bij bestaande </w:t>
+      </w:r>
+      <w:proofErr w:type="spellStart"/>
+      <w:r>
+        <w:t>builds</w:t>
+      </w:r>
+      <w:proofErr w:type="spellEnd"/>
+      <w:r>
+        <w:t xml:space="preserve">. Dit kan dus pas gedaan worden nadat de </w:t>
+      </w:r>
+      <w:proofErr w:type="spellStart"/>
+      <w:r>
+        <w:t>build</w:t>
+      </w:r>
+      <w:proofErr w:type="spellEnd"/>
+      <w:r>
+        <w:t xml:space="preserve"> al </w:t>
+      </w:r>
+      <w:proofErr w:type="spellStart"/>
+      <w:r>
+        <w:t>geüpload</w:t>
+      </w:r>
+      <w:proofErr w:type="spellEnd"/>
+      <w:r>
+        <w:t xml:space="preserve"> is (zie ‘Update </w:t>
+      </w:r>
+      <w:proofErr w:type="spellStart"/>
+      <w:r>
+        <w:t>publishen.pdf</w:t>
+      </w:r>
+      <w:proofErr w:type="spellEnd"/>
+      <w:r>
+        <w:t>’).</w:t>
+      </w:r>
     </w:p>
     <w:sectPr>
-      <w:footerReference w:type="default" r:id="rId31"/>
+      <w:footerReference w:type="default" r:id="rId30"/>
       <w:pgSz w:w="11906" w:h="16838"/>
       <w:pgMar w:top="1417" w:right="1417" w:bottom="1417" w:left="1417" w:header="708" w:footer="708" w:gutter="0"/>
       <w:cols w:space="708"/>
@@ -6399,7 +6683,7 @@
             <w:rPr>
               <w:noProof/>
             </w:rPr>
-            <w:t>11</w:t>
+            <w:t>10</w:t>
           </w:r>
         </w:fldSimple>
       </w:p>

</xml_diff>